<commit_message>
Oppdatert rapporten til del1
</commit_message>
<xml_diff>
--- a/Rapport og skriv/Bård oppgv1-4.docx
+++ b/Rapport og skriv/Bård oppgv1-4.docx
@@ -46,6 +46,7 @@
         <w:t xml:space="preserve">imene gikk ut på å sette oss inn i hvordan Eagle fungerer og de forskjellige funksjonene vi måtte bruke for å kunne tegne opp kretsen vår. </w:t>
       </w:r>
     </w:p>
+    <w:p/>
     <w:p>
       <w:r>
         <w:rPr>
@@ -53,26 +54,26 @@
           <w:lang w:eastAsia="nb-NO"/>
         </w:rPr>
         <w:drawing>
-          <wp:anchor distT="0" distB="0" distL="114300" distR="114300" simplePos="0" relativeHeight="251658240" behindDoc="0" locked="0" layoutInCell="1" allowOverlap="1" wp14:anchorId="4388592C" wp14:editId="3C9603D4">
+          <wp:anchor distT="0" distB="0" distL="114300" distR="114300" simplePos="0" relativeHeight="251670528" behindDoc="0" locked="0" layoutInCell="1" allowOverlap="1" wp14:anchorId="1836855E" wp14:editId="07E2F212">
             <wp:simplePos x="0" y="0"/>
             <wp:positionH relativeFrom="column">
-              <wp:posOffset>65405</wp:posOffset>
+              <wp:posOffset>-50165</wp:posOffset>
             </wp:positionH>
             <wp:positionV relativeFrom="paragraph">
-              <wp:posOffset>854710</wp:posOffset>
+              <wp:posOffset>826135</wp:posOffset>
             </wp:positionV>
-            <wp:extent cx="5747385" cy="2295525"/>
-            <wp:effectExtent l="0" t="0" r="0" b="0"/>
+            <wp:extent cx="5752465" cy="2789555"/>
+            <wp:effectExtent l="0" t="0" r="0" b="4445"/>
             <wp:wrapTight wrapText="bothSides">
               <wp:wrapPolygon edited="0">
                 <wp:start x="0" y="0"/>
-                <wp:lineTo x="0" y="21271"/>
-                <wp:lineTo x="21478" y="21271"/>
-                <wp:lineTo x="21478" y="0"/>
+                <wp:lineTo x="0" y="21438"/>
+                <wp:lineTo x="21459" y="21438"/>
+                <wp:lineTo x="21459" y="0"/>
                 <wp:lineTo x="0" y="0"/>
               </wp:wrapPolygon>
             </wp:wrapTight>
-            <wp:docPr id="3" name="Bilde 3" descr="/Volumes/C/Users/Barstad/Desktop/SpenningsregulatorProsjekt1Oppgv1.JPG"/>
+            <wp:docPr id="12" name="Bilde 12" descr="../Screenshots/Prosjekt1Oppgv1.JPG"/>
             <wp:cNvGraphicFramePr>
               <a:graphicFrameLocks xmlns:a="http://schemas.openxmlformats.org/drawingml/2006/main" noChangeAspect="1"/>
             </wp:cNvGraphicFramePr>
@@ -80,7 +81,7 @@
               <a:graphicData uri="http://schemas.openxmlformats.org/drawingml/2006/picture">
                 <pic:pic xmlns:pic="http://schemas.openxmlformats.org/drawingml/2006/picture">
                   <pic:nvPicPr>
-                    <pic:cNvPr id="0" name="Picture 2" descr="/Volumes/C/Users/Barstad/Desktop/SpenningsregulatorProsjekt1Oppgv1.JPG"/>
+                    <pic:cNvPr id="0" name="Picture 1" descr="../Screenshots/Prosjekt1Oppgv1.JPG"/>
                     <pic:cNvPicPr>
                       <a:picLocks noChangeAspect="1" noChangeArrowheads="1"/>
                     </pic:cNvPicPr>
@@ -101,7 +102,7 @@
                   <pic:spPr bwMode="auto">
                     <a:xfrm>
                       <a:off x="0" y="0"/>
-                      <a:ext cx="5747385" cy="2295525"/>
+                      <a:ext cx="5752465" cy="2789555"/>
                     </a:xfrm>
                     <a:prstGeom prst="rect">
                       <a:avLst/>
@@ -282,8 +283,9 @@
           <w:noProof/>
           <w:lang w:eastAsia="nb-NO"/>
         </w:rPr>
+        <w:lastRenderedPageBreak/>
         <w:drawing>
-          <wp:anchor distT="0" distB="0" distL="114300" distR="114300" simplePos="0" relativeHeight="251659264" behindDoc="0" locked="0" layoutInCell="1" allowOverlap="1" wp14:anchorId="0E078DF3" wp14:editId="3E6E8096">
+          <wp:anchor distT="0" distB="0" distL="114300" distR="114300" simplePos="0" relativeHeight="251659264" behindDoc="0" locked="0" layoutInCell="1" allowOverlap="1" wp14:anchorId="0E078DF3" wp14:editId="02C1AAD2">
             <wp:simplePos x="0" y="0"/>
             <wp:positionH relativeFrom="column">
               <wp:posOffset>3835339</wp:posOffset>
@@ -402,7 +404,6 @@
           <w:sz w:val="28"/>
           <w:szCs w:val="28"/>
         </w:rPr>
-        <w:lastRenderedPageBreak/>
         <w:t>Tegning og oppkobling av mikrokontrolleren</w:t>
       </w:r>
     </w:p>
@@ -503,6 +504,11 @@
     <w:p/>
     <w:p/>
     <w:p>
+      <w:pPr>
+        <w:rPr>
+          <w:rFonts w:eastAsiaTheme="minorEastAsia"/>
+        </w:rPr>
+      </w:pPr>
       <w:r>
         <w:t>For</w:t>
       </w:r>
@@ -536,50 +542,68 @@
         <w:rPr>
           <w:rFonts w:eastAsiaTheme="minorEastAsia"/>
         </w:rPr>
-        <w:t xml:space="preserve">Vcc og reset for å hindre støy, samt redusere strømmen gjennom bryteren dersom denne ble trykt. </w:t>
-      </w:r>
-    </w:p>
-    <w:p>
-      <w:pPr>
-        <w:rPr>
-          <w:color w:val="000000" w:themeColor="text1"/>
-        </w:rPr>
-      </w:pPr>
-      <w:r>
-        <w:rPr>
-          <w:color w:val="FF0000"/>
-        </w:rPr>
-        <w:t>(Tegne om strømskjema under til å ha kondensatorer mellom Vin og ground på mikrokontrolleren, og forklare hvorfor dette er viktig)</w:t>
+        <w:t xml:space="preserve">Vcc og reset for å hindre støy, samt redusere </w:t>
+      </w:r>
+      <w:r>
+        <w:rPr>
+          <w:rFonts w:eastAsiaTheme="minorEastAsia"/>
+        </w:rPr>
+        <w:t xml:space="preserve">størrelsen på </w:t>
+      </w:r>
+      <w:r>
+        <w:rPr>
+          <w:rFonts w:eastAsiaTheme="minorEastAsia"/>
+        </w:rPr>
+        <w:t xml:space="preserve">strømmen gjennom bryteren dersom denne ble trykt. </w:t>
+      </w:r>
+    </w:p>
+    <w:p>
+      <w:r>
+        <w:rPr>
+          <w:rFonts w:eastAsiaTheme="minorEastAsia"/>
+        </w:rPr>
+        <w:t xml:space="preserve">Vi koblet inn kondensatorer </w:t>
+      </w:r>
+      <w:r>
+        <w:rPr>
+          <w:rFonts w:eastAsiaTheme="minorEastAsia"/>
+        </w:rPr>
+        <w:t>mellom VCC/AVCC og ground så tett som mulig på mikrokontrolleren, for å fj</w:t>
+      </w:r>
+      <w:r>
+        <w:rPr>
+          <w:rFonts w:eastAsiaTheme="minorEastAsia"/>
+        </w:rPr>
+        <w:t xml:space="preserve">erne uønsket støy fra resten av kretsen. Anbefalt størrelse og plassering fant vi i databladet. </w:t>
       </w:r>
     </w:p>
     <w:p>
       <w:r>
         <w:rPr>
           <w:noProof/>
-          <w:color w:val="FF0000"/>
           <w:lang w:eastAsia="nb-NO"/>
         </w:rPr>
         <w:drawing>
-          <wp:anchor distT="0" distB="0" distL="114300" distR="114300" simplePos="0" relativeHeight="251663360" behindDoc="0" locked="0" layoutInCell="1" allowOverlap="1" wp14:anchorId="6B90C430" wp14:editId="50FCAFC2">
+          <wp:anchor distT="0" distB="0" distL="114300" distR="114300" simplePos="0" relativeHeight="251669504" behindDoc="0" locked="0" layoutInCell="1" allowOverlap="1" wp14:anchorId="2F3BEAB7" wp14:editId="3493D32B">
             <wp:simplePos x="0" y="0"/>
             <wp:positionH relativeFrom="column">
-              <wp:posOffset>37404</wp:posOffset>
+              <wp:posOffset>294418</wp:posOffset>
             </wp:positionH>
             <wp:positionV relativeFrom="paragraph">
-              <wp:posOffset>296545</wp:posOffset>
+              <wp:posOffset>473</wp:posOffset>
             </wp:positionV>
-            <wp:extent cx="5742305" cy="3116580"/>
-            <wp:effectExtent l="0" t="0" r="0" b="7620"/>
+            <wp:extent cx="5146675" cy="2797175"/>
+            <wp:effectExtent l="0" t="0" r="9525" b="0"/>
             <wp:wrapTight wrapText="bothSides">
               <wp:wrapPolygon edited="0">
                 <wp:start x="0" y="0"/>
-                <wp:lineTo x="0" y="21477"/>
-                <wp:lineTo x="21497" y="21477"/>
-                <wp:lineTo x="21497" y="0"/>
+                <wp:lineTo x="0" y="21379"/>
+                <wp:lineTo x="21533" y="21379"/>
+                <wp:lineTo x="21533" y="0"/>
                 <wp:lineTo x="0" y="0"/>
               </wp:wrapPolygon>
             </wp:wrapTight>
-            <wp:docPr id="5" name="Bilde 5" descr="Screenshots/Prosjekt1Oppgv2.JPG"/>
+            <wp:docPr id="6" name="Bilde 6" descr="Prosjekt/Prosjekt-del-1/Screenshots/Prosjekt1Oppgv2.JPG"/>
             <wp:cNvGraphicFramePr>
               <a:graphicFrameLocks xmlns:a="http://schemas.openxmlformats.org/drawingml/2006/main" noChangeAspect="1"/>
             </wp:cNvGraphicFramePr>
@@ -587,7 +611,7 @@
               <a:graphicData uri="http://schemas.openxmlformats.org/drawingml/2006/picture">
                 <pic:pic xmlns:pic="http://schemas.openxmlformats.org/drawingml/2006/picture">
                   <pic:nvPicPr>
-                    <pic:cNvPr id="0" name="Picture 1" descr="Screenshots/Prosjekt1Oppgv2.JPG"/>
+                    <pic:cNvPr id="0" name="Picture 1" descr="Prosjekt/Prosjekt-del-1/Screenshots/Prosjekt1Oppgv2.JPG"/>
                     <pic:cNvPicPr>
                       <a:picLocks noChangeAspect="1" noChangeArrowheads="1"/>
                     </pic:cNvPicPr>
@@ -608,7 +632,7 @@
                   <pic:spPr bwMode="auto">
                     <a:xfrm>
                       <a:off x="0" y="0"/>
-                      <a:ext cx="5742305" cy="3116580"/>
+                      <a:ext cx="5146675" cy="2797175"/>
                     </a:xfrm>
                     <a:prstGeom prst="rect">
                       <a:avLst/>
@@ -634,20 +658,21 @@
     <w:p/>
     <w:p>
       <w:r>
-        <w:t>For å</w:t>
-      </w:r>
-      <w:r>
-        <w:t xml:space="preserve"> kunne</w:t>
-      </w:r>
-      <w:r>
-        <w:t xml:space="preserve"> </w:t>
-      </w:r>
-      <w:r>
-        <w:t>programmere mikrokontrolleren, brukte vi en Atmel-ICE som overgang fra pcen. Vi fant tabell for oppkoblingen i databladet til denne, under avsnittet for oppkobling til SPI-target.</w:t>
-      </w:r>
-    </w:p>
-    <w:p>
-      <w:r>
+        <w:t>Videre tegnet vi inn oppkoblingen for en Atmel-ICE. Denne ble som en overgang mellom mikrokontrolleren og pcen, slik at vi kunne programmere Atmega-en våres.</w:t>
+      </w:r>
+      <w:r>
+        <w:t xml:space="preserve"> Tabell for oppkobling fant vi under avsnittet for SPI-t</w:t>
+      </w:r>
+      <w:r>
+        <w:t xml:space="preserve">arget, i databladet til ICE-en. SCK, MISO og MOSI er alle pinner under PB på mikrokontrolleren, mens ground og VTG er henholdsvis jord og spenningsforsyning. </w:t>
+      </w:r>
+    </w:p>
+    <w:p>
+      <w:r>
+        <w:rPr>
+          <w:noProof/>
+          <w:lang w:eastAsia="nb-NO"/>
+        </w:rPr>
         <w:drawing>
           <wp:anchor distT="0" distB="0" distL="114300" distR="114300" simplePos="0" relativeHeight="251662336" behindDoc="0" locked="0" layoutInCell="1" allowOverlap="1" wp14:anchorId="47103921" wp14:editId="4AB98ADE">
             <wp:simplePos x="0" y="0"/>
@@ -743,18 +768,17 @@
           <w:sz w:val="28"/>
           <w:szCs w:val="28"/>
         </w:rPr>
-        <w:t>Atmel Studio og LED-diode</w:t>
-      </w:r>
-    </w:p>
-    <w:p>
-      <w:r>
-        <w:t>Startet Atmel Studio for første gang og gjorde oss kjent med programmet. Lærte oss hvordan vi kunne sette de forskjellige pinnene på mikrokontrolleren til å være innganger/utganger, samt skrive en verdi til de.  Vi kontrolle</w:t>
-      </w:r>
-      <w:r>
-        <w:t xml:space="preserve">rte at kompileringen gikk greit. </w:t>
-      </w:r>
-    </w:p>
-    <w:p/>
+        <w:t>Atmel</w:t>
+      </w:r>
+      <w:r>
+        <w:rPr>
+          <w:b/>
+          <w:sz w:val="28"/>
+          <w:szCs w:val="28"/>
+        </w:rPr>
+        <w:t>Studio og LED-diode</w:t>
+      </w:r>
+    </w:p>
     <w:p>
       <w:pPr>
         <w:rPr>
@@ -895,7 +919,13 @@
             <w:rPr>
               <w:rFonts w:ascii="Cambria Math" w:hAnsi="Cambria Math"/>
             </w:rPr>
-            <m:t>≈15mA</m:t>
+            <m:t>≈15m</m:t>
+          </m:r>
+          <m:r>
+            <w:rPr>
+              <w:rFonts w:ascii="Cambria Math" w:hAnsi="Cambria Math"/>
+            </w:rPr>
+            <m:t>A</m:t>
           </m:r>
         </m:oMath>
       </m:oMathPara>
@@ -906,42 +936,32 @@
           <w:rFonts w:eastAsiaTheme="minorEastAsia"/>
         </w:rPr>
       </w:pPr>
-    </w:p>
-    <w:p/>
-    <w:p>
-      <w:pPr>
-        <w:rPr>
-          <w:color w:val="000000" w:themeColor="text1"/>
-        </w:rPr>
-      </w:pPr>
-    </w:p>
-    <w:p>
       <w:r>
         <w:rPr>
           <w:noProof/>
           <w:lang w:eastAsia="nb-NO"/>
         </w:rPr>
         <w:drawing>
-          <wp:anchor distT="0" distB="0" distL="114300" distR="114300" simplePos="0" relativeHeight="251664384" behindDoc="0" locked="0" layoutInCell="1" allowOverlap="1" wp14:anchorId="14033AA7" wp14:editId="187E03C6">
+          <wp:anchor distT="0" distB="0" distL="114300" distR="114300" simplePos="0" relativeHeight="251671552" behindDoc="0" locked="0" layoutInCell="1" allowOverlap="1" wp14:anchorId="1B54345E" wp14:editId="5493D424">
             <wp:simplePos x="0" y="0"/>
             <wp:positionH relativeFrom="column">
-              <wp:posOffset>522666</wp:posOffset>
+              <wp:posOffset>292735</wp:posOffset>
             </wp:positionH>
             <wp:positionV relativeFrom="paragraph">
-              <wp:posOffset>-436634</wp:posOffset>
+              <wp:posOffset>339725</wp:posOffset>
             </wp:positionV>
-            <wp:extent cx="4796790" cy="2623820"/>
-            <wp:effectExtent l="0" t="0" r="3810" b="0"/>
+            <wp:extent cx="5161280" cy="2814320"/>
+            <wp:effectExtent l="0" t="0" r="0" b="5080"/>
             <wp:wrapTight wrapText="bothSides">
               <wp:wrapPolygon edited="0">
                 <wp:start x="0" y="0"/>
-                <wp:lineTo x="0" y="21328"/>
-                <wp:lineTo x="21503" y="21328"/>
-                <wp:lineTo x="21503" y="0"/>
+                <wp:lineTo x="0" y="21444"/>
+                <wp:lineTo x="21472" y="21444"/>
+                <wp:lineTo x="21472" y="0"/>
                 <wp:lineTo x="0" y="0"/>
               </wp:wrapPolygon>
             </wp:wrapTight>
-            <wp:docPr id="7" name="Bilde 7" descr="Screenshots/Prosjekt1Oppgv4.JPG"/>
+            <wp:docPr id="3" name="Bilde 3" descr="../Screenshots/Prosjekt1Oppgv4.JPG"/>
             <wp:cNvGraphicFramePr>
               <a:graphicFrameLocks xmlns:a="http://schemas.openxmlformats.org/drawingml/2006/main" noChangeAspect="1"/>
             </wp:cNvGraphicFramePr>
@@ -949,7 +969,7 @@
               <a:graphicData uri="http://schemas.openxmlformats.org/drawingml/2006/picture">
                 <pic:pic xmlns:pic="http://schemas.openxmlformats.org/drawingml/2006/picture">
                   <pic:nvPicPr>
-                    <pic:cNvPr id="0" name="Picture 2" descr="Screenshots/Prosjekt1Oppgv4.JPG"/>
+                    <pic:cNvPr id="0" name="Picture 1" descr="../Screenshots/Prosjekt1Oppgv4.JPG"/>
                     <pic:cNvPicPr>
                       <a:picLocks noChangeAspect="1" noChangeArrowheads="1"/>
                     </pic:cNvPicPr>
@@ -970,7 +990,7 @@
                   <pic:spPr bwMode="auto">
                     <a:xfrm>
                       <a:off x="0" y="0"/>
-                      <a:ext cx="4796790" cy="2623820"/>
+                      <a:ext cx="5161280" cy="2814320"/>
                     </a:xfrm>
                     <a:prstGeom prst="rect">
                       <a:avLst/>
@@ -993,41 +1013,150 @@
         </w:drawing>
       </w:r>
     </w:p>
-    <w:p/>
-    <w:p/>
-    <w:p>
-      <w:r>
-        <w:br w:type="page"/>
-      </w:r>
-    </w:p>
-    <w:p>
-      <w:r>
-        <w:t>Oppgv7,3)</w:t>
-      </w:r>
-    </w:p>
-    <w:p>
-      <w:r>
+    <w:p>
+      <w:pPr>
+        <w:rPr>
+          <w:rFonts w:eastAsiaTheme="minorEastAsia"/>
+        </w:rPr>
+      </w:pPr>
+    </w:p>
+    <w:p>
+      <w:pPr>
+        <w:rPr>
+          <w:rFonts w:eastAsiaTheme="minorEastAsia"/>
+        </w:rPr>
+      </w:pPr>
+    </w:p>
+    <w:p>
+      <w:pPr>
+        <w:rPr>
+          <w:rFonts w:eastAsiaTheme="minorEastAsia"/>
+        </w:rPr>
+      </w:pPr>
+      <w:r>
+        <w:rPr>
+          <w:rFonts w:eastAsiaTheme="minorEastAsia"/>
+        </w:rPr>
+        <w:t>Ett</w:t>
+      </w:r>
+      <w:r>
+        <w:rPr>
+          <w:rFonts w:eastAsiaTheme="minorEastAsia"/>
+        </w:rPr>
+        <w:t>er å ha fu</w:t>
+      </w:r>
+      <w:r>
+        <w:rPr>
+          <w:rFonts w:eastAsiaTheme="minorEastAsia"/>
+        </w:rPr>
+        <w:t xml:space="preserve">nksjonstestet LED-en, skulle vi koble den om til </w:t>
+      </w:r>
+      <w:r>
+        <w:rPr>
+          <w:rFonts w:eastAsiaTheme="minorEastAsia"/>
+        </w:rPr>
+        <w:t>en utgang på mikrokontrolleren. Vi koblet den inn på pinne 2, altså PD0, med tilhørende seriemotstand på 330</w:t>
+      </w:r>
+      <m:oMath>
+        <m:r>
+          <m:rPr>
+            <m:sty m:val="p"/>
+          </m:rPr>
+          <w:rPr>
+            <w:rFonts w:ascii="Cambria Math" w:hAnsi="Cambria Math"/>
+          </w:rPr>
+          <m:t>Ω</m:t>
+        </m:r>
+      </m:oMath>
+      <w:r>
+        <w:rPr>
+          <w:rFonts w:eastAsiaTheme="minorEastAsia"/>
+        </w:rPr>
+        <w:t xml:space="preserve"> og videre til jord. </w:t>
+      </w:r>
+      <w:r>
+        <w:rPr>
+          <w:rFonts w:eastAsiaTheme="minorEastAsia"/>
+        </w:rPr>
+        <w:t xml:space="preserve">Ved å koble den til jord, vil mikrokontrolleren source strøm. Altså vil LED-en kun lyse når mikrokontrolleren gir ut 5V fra PD0, slik at vi får en </w:t>
+      </w:r>
+      <w:r>
+        <w:rPr>
+          <w:rFonts w:eastAsiaTheme="minorEastAsia"/>
+        </w:rPr>
+        <w:t>fullstendig</w:t>
+      </w:r>
+      <w:r>
+        <w:rPr>
+          <w:rFonts w:eastAsiaTheme="minorEastAsia"/>
+        </w:rPr>
+        <w:t xml:space="preserve"> krets til jord. Grunnen til at vi gikk for å ”source” fremfor å ”sinke”, er at kretsen vi har koblet på utgangen er såpass liten og trekker såpass li</w:t>
+      </w:r>
+      <w:r>
+        <w:rPr>
+          <w:rFonts w:eastAsiaTheme="minorEastAsia"/>
+        </w:rPr>
+        <w:t>te strøm, at</w:t>
+      </w:r>
+      <w:r>
+        <w:rPr>
+          <w:rFonts w:eastAsiaTheme="minorEastAsia"/>
+        </w:rPr>
+        <w:t xml:space="preserve"> mikrokontrolleren fint klarer å ”mate”</w:t>
+      </w:r>
+      <w:r>
+        <w:rPr>
+          <w:rFonts w:eastAsiaTheme="minorEastAsia"/>
+        </w:rPr>
+        <w:t xml:space="preserve"> kretsen med det strømtrekket</w:t>
+      </w:r>
+      <w:r>
+        <w:rPr>
+          <w:rFonts w:eastAsiaTheme="minorEastAsia"/>
+        </w:rPr>
+        <w:t xml:space="preserve"> vi har. </w:t>
+      </w:r>
+    </w:p>
+    <w:p>
+      <w:pPr>
+        <w:rPr>
+          <w:rFonts w:eastAsiaTheme="minorEastAsia"/>
+        </w:rPr>
+      </w:pPr>
+    </w:p>
+    <w:p>
+      <w:pPr>
+        <w:rPr>
+          <w:rFonts w:eastAsiaTheme="minorEastAsia"/>
+        </w:rPr>
+      </w:pPr>
+      <w:r>
+        <w:rPr>
+          <w:rFonts w:eastAsiaTheme="minorEastAsia"/>
+          <w:noProof/>
+          <w:lang w:eastAsia="nb-NO"/>
+        </w:rPr>
         <w:drawing>
-          <wp:anchor distT="0" distB="0" distL="114300" distR="114300" simplePos="0" relativeHeight="251665408" behindDoc="0" locked="0" layoutInCell="1" allowOverlap="1" wp14:anchorId="0782F4FF" wp14:editId="43C80D80">
+          <wp:anchor distT="0" distB="0" distL="114300" distR="114300" simplePos="0" relativeHeight="251672576" behindDoc="0" locked="0" layoutInCell="1" allowOverlap="1" wp14:anchorId="3C6AB30A" wp14:editId="3C915407">
             <wp:simplePos x="0" y="0"/>
             <wp:positionH relativeFrom="column">
-              <wp:posOffset>-53340</wp:posOffset>
+              <wp:posOffset>3810</wp:posOffset>
             </wp:positionH>
             <wp:positionV relativeFrom="paragraph">
-              <wp:posOffset>1403985</wp:posOffset>
+              <wp:posOffset>0</wp:posOffset>
             </wp:positionV>
-            <wp:extent cx="5756910" cy="1281430"/>
-            <wp:effectExtent l="0" t="0" r="8890" b="0"/>
+            <wp:extent cx="5741670" cy="3126105"/>
+            <wp:effectExtent l="0" t="0" r="0" b="0"/>
             <wp:wrapTight wrapText="bothSides">
               <wp:wrapPolygon edited="0">
                 <wp:start x="0" y="0"/>
-                <wp:lineTo x="0" y="20979"/>
-                <wp:lineTo x="21538" y="20979"/>
-                <wp:lineTo x="21538" y="0"/>
+                <wp:lineTo x="0" y="21411"/>
+                <wp:lineTo x="21500" y="21411"/>
+                <wp:lineTo x="21500" y="0"/>
                 <wp:lineTo x="0" y="0"/>
               </wp:wrapPolygon>
             </wp:wrapTight>
-            <wp:docPr id="8" name="Bilde 8"/>
+            <wp:docPr id="5" name="Bilde 5" descr="../Screenshots/Prosjekt1Oppgv5.JPG"/>
             <wp:cNvGraphicFramePr>
               <a:graphicFrameLocks xmlns:a="http://schemas.openxmlformats.org/drawingml/2006/main" noChangeAspect="1"/>
             </wp:cNvGraphicFramePr>
@@ -1035,8 +1164,10 @@
               <a:graphicData uri="http://schemas.openxmlformats.org/drawingml/2006/picture">
                 <pic:pic xmlns:pic="http://schemas.openxmlformats.org/drawingml/2006/picture">
                   <pic:nvPicPr>
-                    <pic:cNvPr id="1" name=""/>
-                    <pic:cNvPicPr/>
+                    <pic:cNvPr id="0" name="Picture 2" descr="../Screenshots/Prosjekt1Oppgv5.JPG"/>
+                    <pic:cNvPicPr>
+                      <a:picLocks noChangeAspect="1" noChangeArrowheads="1"/>
+                    </pic:cNvPicPr>
                   </pic:nvPicPr>
                   <pic:blipFill>
                     <a:blip r:embed="rId13">
@@ -1046,18 +1177,23 @@
                         </a:ext>
                       </a:extLst>
                     </a:blip>
+                    <a:srcRect/>
                     <a:stretch>
                       <a:fillRect/>
                     </a:stretch>
                   </pic:blipFill>
-                  <pic:spPr>
+                  <pic:spPr bwMode="auto">
                     <a:xfrm>
                       <a:off x="0" y="0"/>
-                      <a:ext cx="5756910" cy="1281430"/>
+                      <a:ext cx="5741670" cy="3126105"/>
                     </a:xfrm>
                     <a:prstGeom prst="rect">
                       <a:avLst/>
                     </a:prstGeom>
+                    <a:noFill/>
+                    <a:ln>
+                      <a:noFill/>
+                    </a:ln>
                   </pic:spPr>
                 </pic:pic>
               </a:graphicData>
@@ -1071,61 +1207,90 @@
           </wp:anchor>
         </w:drawing>
       </w:r>
-      <w:r>
-        <w:t xml:space="preserve">Vi benytter Port B, pin 14. Denne kan være både input og output, og har en intern pull-up resistans. </w:t>
-      </w:r>
-    </w:p>
-    <w:p/>
-    <w:p/>
-    <w:p>
-      <w:r>
-        <w:t xml:space="preserve">Dersom vi ikke aktiverer den interne pull-up funksjonen, må vi fysisk koble opp en på brettet. Hvis ikke, vil </w:t>
-      </w:r>
-      <w:r>
-        <w:t xml:space="preserve">vi kun lage en connection mellom input og jord. </w:t>
-      </w:r>
-      <w:r>
+    </w:p>
+    <w:p>
+      <w:pPr>
+        <w:rPr>
+          <w:rFonts w:eastAsiaTheme="minorEastAsia"/>
+        </w:rPr>
+      </w:pPr>
+    </w:p>
+    <w:p/>
+    <w:p/>
+    <w:p/>
+    <w:p>
+      <w:pPr>
+        <w:rPr>
+          <w:color w:val="000000" w:themeColor="text1"/>
+        </w:rPr>
+      </w:pPr>
+      <w:r>
+        <w:t xml:space="preserve">Når kretsen var ferdig koblet opp, starte vi </w:t>
+      </w:r>
+      <w:r>
+        <w:t>Atmel</w:t>
+      </w:r>
+      <w:r>
+        <w:t>Studio for første gang og gj</w:t>
+      </w:r>
+      <w:r>
+        <w:t>o</w:t>
+      </w:r>
+      <w:r>
+        <w:t>rde oss kjent med programmet</w:t>
+      </w:r>
+      <w:r>
+        <w:t>. Vi gikk inn på ”Device Programming”</w:t>
+      </w:r>
+      <w:r>
+        <w:t xml:space="preserve"> og leste av target volt til å være 5V, samt device signature til å være 0x1E9406. </w:t>
+      </w:r>
+      <w:r>
+        <w:rPr>
+          <w:color w:val="FF0000"/>
+        </w:rPr>
+        <w:t>Hvordan vet vi at denne er korrekt?</w:t>
+      </w:r>
+      <w:r>
+        <w:rPr>
+          <w:color w:val="000000" w:themeColor="text1"/>
+        </w:rPr>
         <w:t xml:space="preserve"> </w:t>
       </w:r>
     </w:p>
-    <w:p/>
-    <w:p>
-      <w:bookmarkStart w:id="0" w:name="_GoBack"/>
-      <w:bookmarkEnd w:id="0"/>
-    </w:p>
-    <w:p/>
-    <w:p/>
-    <w:p/>
-    <w:p/>
-    <w:p/>
-    <w:p>
-      <w:r>
-        <w:t>Tegne inn 2 kondensatorer på 100 nano og begrunne hvorfor med bildene under. Funnet i det generelle databladet til atmega.</w:t>
-      </w:r>
-    </w:p>
-    <w:p>
-      <w:r>
+    <w:p>
+      <w:pPr>
+        <w:rPr>
+          <w:color w:val="000000" w:themeColor="text1"/>
+        </w:rPr>
+      </w:pPr>
+      <w:r>
+        <w:rPr>
+          <w:noProof/>
+          <w:color w:val="000000" w:themeColor="text1"/>
+          <w:lang w:eastAsia="nb-NO"/>
+        </w:rPr>
         <w:drawing>
-          <wp:anchor distT="0" distB="0" distL="114300" distR="114300" simplePos="0" relativeHeight="251666432" behindDoc="0" locked="0" layoutInCell="1" allowOverlap="1" wp14:anchorId="27CE7F5C" wp14:editId="40E7F0C2">
+          <wp:anchor distT="0" distB="0" distL="114300" distR="114300" simplePos="0" relativeHeight="251673600" behindDoc="0" locked="0" layoutInCell="1" allowOverlap="1" wp14:anchorId="4B1D06EE" wp14:editId="5B0A351B">
             <wp:simplePos x="0" y="0"/>
             <wp:positionH relativeFrom="column">
-              <wp:posOffset>-48260</wp:posOffset>
+              <wp:posOffset>636905</wp:posOffset>
             </wp:positionH>
             <wp:positionV relativeFrom="paragraph">
-              <wp:posOffset>57785</wp:posOffset>
+              <wp:posOffset>114935</wp:posOffset>
             </wp:positionV>
-            <wp:extent cx="2918460" cy="2783840"/>
-            <wp:effectExtent l="0" t="0" r="2540" b="10160"/>
+            <wp:extent cx="4548505" cy="568325"/>
+            <wp:effectExtent l="0" t="0" r="0" b="0"/>
             <wp:wrapTight wrapText="bothSides">
               <wp:wrapPolygon edited="0">
                 <wp:start x="0" y="0"/>
-                <wp:lineTo x="0" y="21482"/>
-                <wp:lineTo x="21431" y="21482"/>
-                <wp:lineTo x="21431" y="0"/>
+                <wp:lineTo x="0" y="20273"/>
+                <wp:lineTo x="21470" y="20273"/>
+                <wp:lineTo x="21470" y="0"/>
                 <wp:lineTo x="0" y="0"/>
               </wp:wrapPolygon>
             </wp:wrapTight>
-            <wp:docPr id="9" name="Bilde 9"/>
+            <wp:docPr id="13" name="Bilde 13" descr="/Volumes/C/Users/Barstad/Desktop/Prosjekt MAS234/Device signature.JPG"/>
             <wp:cNvGraphicFramePr>
               <a:graphicFrameLocks xmlns:a="http://schemas.openxmlformats.org/drawingml/2006/main" noChangeAspect="1"/>
             </wp:cNvGraphicFramePr>
@@ -1133,10 +1298,12 @@
               <a:graphicData uri="http://schemas.openxmlformats.org/drawingml/2006/picture">
                 <pic:pic xmlns:pic="http://schemas.openxmlformats.org/drawingml/2006/picture">
                   <pic:nvPicPr>
-                    <pic:cNvPr id="1" name=""/>
-                    <pic:cNvPicPr/>
+                    <pic:cNvPr id="0" name="Picture 3" descr="/Volumes/C/Users/Barstad/Desktop/Prosjekt MAS234/Device signature.JPG"/>
+                    <pic:cNvPicPr>
+                      <a:picLocks noChangeAspect="1" noChangeArrowheads="1"/>
+                    </pic:cNvPicPr>
                   </pic:nvPicPr>
-                  <pic:blipFill>
+                  <pic:blipFill rotWithShape="1">
                     <a:blip r:embed="rId14">
                       <a:extLst>
                         <a:ext uri="{28A0092B-C50C-407E-A947-70E740481C1C}">
@@ -1144,18 +1311,26 @@
                         </a:ext>
                       </a:extLst>
                     </a:blip>
-                    <a:stretch>
-                      <a:fillRect/>
-                    </a:stretch>
+                    <a:srcRect b="84268"/>
+                    <a:stretch/>
                   </pic:blipFill>
-                  <pic:spPr>
+                  <pic:spPr bwMode="auto">
                     <a:xfrm>
                       <a:off x="0" y="0"/>
-                      <a:ext cx="2918460" cy="2783840"/>
+                      <a:ext cx="4548505" cy="568325"/>
                     </a:xfrm>
                     <a:prstGeom prst="rect">
                       <a:avLst/>
                     </a:prstGeom>
+                    <a:noFill/>
+                    <a:ln>
+                      <a:noFill/>
+                    </a:ln>
+                    <a:extLst>
+                      <a:ext uri="{53640926-AAD7-44D8-BBD7-CCE9431645EC}">
+                        <a14:shadowObscured xmlns:a14="http://schemas.microsoft.com/office/drawing/2010/main"/>
+                      </a:ext>
+                    </a:extLst>
                   </pic:spPr>
                 </pic:pic>
               </a:graphicData>
@@ -1171,28 +1346,214 @@
       </w:r>
     </w:p>
     <w:p>
-      <w:r>
+      <w:pPr>
+        <w:rPr>
+          <w:color w:val="000000" w:themeColor="text1"/>
+        </w:rPr>
+      </w:pPr>
+    </w:p>
+    <w:p>
+      <w:pPr>
+        <w:rPr>
+          <w:color w:val="000000" w:themeColor="text1"/>
+        </w:rPr>
+      </w:pPr>
+    </w:p>
+    <w:p>
+      <w:pPr>
+        <w:rPr>
+          <w:color w:val="000000" w:themeColor="text1"/>
+        </w:rPr>
+      </w:pPr>
+    </w:p>
+    <w:p>
+      <w:pPr>
+        <w:rPr>
+          <w:color w:val="000000" w:themeColor="text1"/>
+        </w:rPr>
+      </w:pPr>
+    </w:p>
+    <w:p>
+      <w:pPr>
+        <w:rPr>
+          <w:color w:val="000000" w:themeColor="text1"/>
+        </w:rPr>
+      </w:pPr>
+      <w:r>
+        <w:rPr>
+          <w:color w:val="000000" w:themeColor="text1"/>
+        </w:rPr>
+        <w:t xml:space="preserve">Videre gikk vi inn på ”Fuses”. Fuses </w:t>
+      </w:r>
+      <w:r>
+        <w:rPr>
+          <w:color w:val="000000" w:themeColor="text1"/>
+        </w:rPr>
+        <w:t>er en form for hovedinnstillinger som lagres og opprettholdes på mikrokontrolleren, s</w:t>
+      </w:r>
+      <w:r>
+        <w:rPr>
+          <w:color w:val="000000" w:themeColor="text1"/>
+        </w:rPr>
+        <w:t>elv om man kutter strømmen. Vi sjekket:</w:t>
+      </w:r>
+    </w:p>
+    <w:p>
+      <w:pPr>
+        <w:pStyle w:val="Listeavsnitt"/>
+        <w:numPr>
+          <w:ilvl w:val="0"/>
+          <w:numId w:val="1"/>
+        </w:numPr>
+        <w:rPr>
+          <w:color w:val="000000" w:themeColor="text1"/>
+        </w:rPr>
+      </w:pPr>
+      <w:r>
+        <w:rPr>
+          <w:color w:val="000000" w:themeColor="text1"/>
+        </w:rPr>
+        <w:t>Clock selection:</w:t>
+      </w:r>
+      <w:r>
+        <w:rPr>
+          <w:color w:val="000000" w:themeColor="text1"/>
+        </w:rPr>
+        <w:t xml:space="preserve"> Her måtte vi velge riktig ut i fra den interne klokken vi har i kontrolleren vår. Den stod default på ”Internal 8Mhz, 14ck + 65ms”, som også var ritkig.</w:t>
+      </w:r>
+    </w:p>
+    <w:p>
+      <w:pPr>
+        <w:pStyle w:val="Listeavsnitt"/>
+        <w:numPr>
+          <w:ilvl w:val="0"/>
+          <w:numId w:val="1"/>
+        </w:numPr>
+        <w:rPr>
+          <w:color w:val="000000" w:themeColor="text1"/>
+        </w:rPr>
+      </w:pPr>
+      <w:r>
+        <w:rPr>
+          <w:color w:val="000000" w:themeColor="text1"/>
+        </w:rPr>
+        <w:t>Clock divider: Denne funksjonen er ”default on” og deler klokkehastigheten vår på 8. Det vil si at vi praksis får en klokkehastighet på 1 MHz, noe vi måtte ta hensyn til når vi skulle definere klokkesyklusen vår i programmet senere.</w:t>
+      </w:r>
+    </w:p>
+    <w:p>
+      <w:pPr>
+        <w:pStyle w:val="Listeavsnitt"/>
+        <w:numPr>
+          <w:ilvl w:val="0"/>
+          <w:numId w:val="1"/>
+        </w:numPr>
+        <w:rPr>
+          <w:color w:val="000000" w:themeColor="text1"/>
+        </w:rPr>
+      </w:pPr>
+      <w:r>
+        <w:rPr>
+          <w:color w:val="000000" w:themeColor="text1"/>
+        </w:rPr>
+        <w:t xml:space="preserve">Brown-out detection: Dersom en chip/mikrokontroller får for lav spenning, vil den kjøre ustabilt. Denne funksjonen lar oss sette en grense, slik at mikrokontrolleren vår skrur seg av dersom spenningen skulle gå lavere enn dette. Vi valgte å skru på denne funksjonen, og satt grensen til å være 4,3V.  </w:t>
+      </w:r>
+    </w:p>
+    <w:p>
+      <w:pPr>
+        <w:rPr>
+          <w:color w:val="000000" w:themeColor="text1"/>
+        </w:rPr>
+      </w:pPr>
+    </w:p>
+    <w:p>
+      <w:pPr>
+        <w:rPr>
+          <w:color w:val="000000" w:themeColor="text1"/>
+        </w:rPr>
+      </w:pPr>
+      <w:r>
+        <w:rPr>
+          <w:color w:val="000000" w:themeColor="text1"/>
+        </w:rPr>
+        <w:t>D</w:t>
+      </w:r>
+      <w:r>
+        <w:rPr>
+          <w:color w:val="000000" w:themeColor="text1"/>
+        </w:rPr>
+        <w:t>a oppsettet med ”fuses” var ferdig, var vi klare til å programmere ko</w:t>
+      </w:r>
+      <w:r>
+        <w:rPr>
+          <w:color w:val="000000" w:themeColor="text1"/>
+        </w:rPr>
+        <w:t>ntrolleren. Oppgaven gikk ut på å</w:t>
+      </w:r>
+      <w:r>
+        <w:rPr>
+          <w:color w:val="000000" w:themeColor="text1"/>
+        </w:rPr>
+        <w:t xml:space="preserve"> få en</w:t>
+      </w:r>
+      <w:r>
+        <w:rPr>
+          <w:color w:val="000000" w:themeColor="text1"/>
+        </w:rPr>
+        <w:t xml:space="preserve"> LED til å blinke kontinuerlig.</w:t>
+      </w:r>
+    </w:p>
+    <w:p>
+      <w:pPr>
+        <w:rPr>
+          <w:color w:val="000000" w:themeColor="text1"/>
+        </w:rPr>
+      </w:pPr>
+      <w:r>
+        <w:rPr>
+          <w:color w:val="000000" w:themeColor="text1"/>
+        </w:rPr>
+        <w:t>Før main-programmet definerte vi klokkesyklusen vår til å være 1 MHz, slik den ble satt i ”fuses”. Vi inkluderte også en headerfil for I/O, samt</w:t>
+      </w:r>
+      <w:r>
+        <w:rPr>
+          <w:color w:val="000000" w:themeColor="text1"/>
+        </w:rPr>
+        <w:t xml:space="preserve"> en headerfil for delay-funksjoner. </w:t>
+      </w:r>
+    </w:p>
+    <w:p>
+      <w:pPr>
+        <w:rPr>
+          <w:color w:val="000000" w:themeColor="text1"/>
+        </w:rPr>
+      </w:pPr>
+      <w:r>
+        <w:rPr>
+          <w:noProof/>
+          <w:color w:val="000000" w:themeColor="text1"/>
+          <w:lang w:eastAsia="nb-NO"/>
+        </w:rPr>
         <w:drawing>
-          <wp:anchor distT="0" distB="0" distL="114300" distR="114300" simplePos="0" relativeHeight="251667456" behindDoc="0" locked="0" layoutInCell="1" allowOverlap="1" wp14:anchorId="795E5A72" wp14:editId="0FB492B4">
+          <wp:anchor distT="0" distB="0" distL="114300" distR="114300" simplePos="0" relativeHeight="251674624" behindDoc="0" locked="0" layoutInCell="1" allowOverlap="1" wp14:anchorId="128E70B4" wp14:editId="76B4EE90">
             <wp:simplePos x="0" y="0"/>
             <wp:positionH relativeFrom="column">
-              <wp:posOffset>3149600</wp:posOffset>
+              <wp:posOffset>67842</wp:posOffset>
             </wp:positionH>
             <wp:positionV relativeFrom="paragraph">
-              <wp:posOffset>211455</wp:posOffset>
+              <wp:posOffset>528497</wp:posOffset>
             </wp:positionV>
-            <wp:extent cx="2603500" cy="2222500"/>
-            <wp:effectExtent l="0" t="0" r="12700" b="12700"/>
+            <wp:extent cx="5610860" cy="3339465"/>
+            <wp:effectExtent l="0" t="0" r="2540" b="0"/>
             <wp:wrapTight wrapText="bothSides">
               <wp:wrapPolygon edited="0">
                 <wp:start x="0" y="0"/>
-                <wp:lineTo x="0" y="21477"/>
-                <wp:lineTo x="21495" y="21477"/>
-                <wp:lineTo x="21495" y="0"/>
+                <wp:lineTo x="0" y="21358"/>
+                <wp:lineTo x="21512" y="21358"/>
+                <wp:lineTo x="21512" y="0"/>
                 <wp:lineTo x="0" y="0"/>
               </wp:wrapPolygon>
             </wp:wrapTight>
-            <wp:docPr id="10" name="Bilde 10"/>
+            <wp:docPr id="15" name="Bilde 15" descr="/Volumes/C/Users/Barstad/Desktop/Prosjekt MAS234/AtmelStudioOppv5.JPG"/>
             <wp:cNvGraphicFramePr>
               <a:graphicFrameLocks xmlns:a="http://schemas.openxmlformats.org/drawingml/2006/main" noChangeAspect="1"/>
             </wp:cNvGraphicFramePr>
@@ -1200,8 +1561,10 @@
               <a:graphicData uri="http://schemas.openxmlformats.org/drawingml/2006/picture">
                 <pic:pic xmlns:pic="http://schemas.openxmlformats.org/drawingml/2006/picture">
                   <pic:nvPicPr>
-                    <pic:cNvPr id="1" name=""/>
-                    <pic:cNvPicPr/>
+                    <pic:cNvPr id="0" name="Picture 5" descr="/Volumes/C/Users/Barstad/Desktop/Prosjekt MAS234/AtmelStudioOppv5.JPG"/>
+                    <pic:cNvPicPr>
+                      <a:picLocks noChangeAspect="1" noChangeArrowheads="1"/>
+                    </pic:cNvPicPr>
                   </pic:nvPicPr>
                   <pic:blipFill>
                     <a:blip r:embed="rId15">
@@ -1211,18 +1574,23 @@
                         </a:ext>
                       </a:extLst>
                     </a:blip>
+                    <a:srcRect/>
                     <a:stretch>
                       <a:fillRect/>
                     </a:stretch>
                   </pic:blipFill>
-                  <pic:spPr>
+                  <pic:spPr bwMode="auto">
                     <a:xfrm>
                       <a:off x="0" y="0"/>
-                      <a:ext cx="2603500" cy="2222500"/>
+                      <a:ext cx="5610860" cy="3339465"/>
                     </a:xfrm>
                     <a:prstGeom prst="rect">
                       <a:avLst/>
                     </a:prstGeom>
+                    <a:noFill/>
+                    <a:ln>
+                      <a:noFill/>
+                    </a:ln>
                   </pic:spPr>
                 </pic:pic>
               </a:graphicData>
@@ -1236,12 +1604,357 @@
           </wp:anchor>
         </w:drawing>
       </w:r>
-    </w:p>
-    <w:p/>
-    <w:p/>
-    <w:p/>
-    <w:p/>
-    <w:p/>
+      <w:r>
+        <w:rPr>
+          <w:color w:val="000000" w:themeColor="text1"/>
+        </w:rPr>
+        <w:t>Vi definerte PD0 til å være en utgan</w:t>
+      </w:r>
+      <w:r>
+        <w:rPr>
+          <w:color w:val="000000" w:themeColor="text1"/>
+        </w:rPr>
+        <w:t>g ved å sette bit 1 i DDRD høy. Inni while-løkken vår programmerte vi PD0 til å gå høy/lav med en syklus på 500ms.</w:t>
+      </w:r>
+    </w:p>
+    <w:p>
+      <w:pPr>
+        <w:rPr>
+          <w:color w:val="000000" w:themeColor="text1"/>
+        </w:rPr>
+      </w:pPr>
+      <w:r>
+        <w:rPr>
+          <w:b/>
+          <w:color w:val="000000" w:themeColor="text1"/>
+          <w:sz w:val="28"/>
+          <w:szCs w:val="28"/>
+        </w:rPr>
+        <w:t>Arduino og interrupt</w:t>
+      </w:r>
+    </w:p>
+    <w:p>
+      <w:pPr>
+        <w:rPr>
+          <w:color w:val="000000" w:themeColor="text1"/>
+        </w:rPr>
+      </w:pPr>
+      <w:bookmarkStart w:id="0" w:name="_GoBack"/>
+      <w:bookmarkEnd w:id="0"/>
+    </w:p>
+    <w:p>
+      <w:pPr>
+        <w:rPr>
+          <w:color w:val="000000" w:themeColor="text1"/>
+        </w:rPr>
+      </w:pPr>
+    </w:p>
+    <w:p>
+      <w:pPr>
+        <w:rPr>
+          <w:color w:val="000000" w:themeColor="text1"/>
+        </w:rPr>
+      </w:pPr>
+    </w:p>
+    <w:p>
+      <w:pPr>
+        <w:rPr>
+          <w:color w:val="000000" w:themeColor="text1"/>
+        </w:rPr>
+      </w:pPr>
+    </w:p>
+    <w:p>
+      <w:pPr>
+        <w:rPr>
+          <w:color w:val="000000" w:themeColor="text1"/>
+        </w:rPr>
+      </w:pPr>
+    </w:p>
+    <w:p>
+      <w:pPr>
+        <w:rPr>
+          <w:color w:val="000000" w:themeColor="text1"/>
+        </w:rPr>
+      </w:pPr>
+    </w:p>
+    <w:p>
+      <w:pPr>
+        <w:rPr>
+          <w:color w:val="000000" w:themeColor="text1"/>
+        </w:rPr>
+      </w:pPr>
+    </w:p>
+    <w:p>
+      <w:pPr>
+        <w:rPr>
+          <w:color w:val="000000" w:themeColor="text1"/>
+        </w:rPr>
+      </w:pPr>
+    </w:p>
+    <w:p>
+      <w:pPr>
+        <w:rPr>
+          <w:color w:val="000000" w:themeColor="text1"/>
+        </w:rPr>
+      </w:pPr>
+    </w:p>
+    <w:p>
+      <w:pPr>
+        <w:rPr>
+          <w:color w:val="000000" w:themeColor="text1"/>
+        </w:rPr>
+      </w:pPr>
+    </w:p>
+    <w:p>
+      <w:pPr>
+        <w:rPr>
+          <w:color w:val="000000" w:themeColor="text1"/>
+        </w:rPr>
+      </w:pPr>
+    </w:p>
+    <w:p>
+      <w:pPr>
+        <w:rPr>
+          <w:color w:val="000000" w:themeColor="text1"/>
+        </w:rPr>
+      </w:pPr>
+    </w:p>
+    <w:p>
+      <w:pPr>
+        <w:rPr>
+          <w:color w:val="000000" w:themeColor="text1"/>
+        </w:rPr>
+      </w:pPr>
+    </w:p>
+    <w:p>
+      <w:pPr>
+        <w:rPr>
+          <w:color w:val="000000" w:themeColor="text1"/>
+        </w:rPr>
+      </w:pPr>
+    </w:p>
+    <w:p>
+      <w:pPr>
+        <w:rPr>
+          <w:color w:val="000000" w:themeColor="text1"/>
+        </w:rPr>
+      </w:pPr>
+    </w:p>
+    <w:p>
+      <w:pPr>
+        <w:rPr>
+          <w:color w:val="000000" w:themeColor="text1"/>
+        </w:rPr>
+      </w:pPr>
+    </w:p>
+    <w:p>
+      <w:pPr>
+        <w:rPr>
+          <w:color w:val="000000" w:themeColor="text1"/>
+        </w:rPr>
+      </w:pPr>
+    </w:p>
+    <w:p>
+      <w:pPr>
+        <w:rPr>
+          <w:color w:val="000000" w:themeColor="text1"/>
+        </w:rPr>
+      </w:pPr>
+    </w:p>
+    <w:p>
+      <w:pPr>
+        <w:rPr>
+          <w:color w:val="000000" w:themeColor="text1"/>
+        </w:rPr>
+      </w:pPr>
+    </w:p>
+    <w:p>
+      <w:pPr>
+        <w:rPr>
+          <w:color w:val="000000" w:themeColor="text1"/>
+        </w:rPr>
+      </w:pPr>
+    </w:p>
+    <w:p>
+      <w:pPr>
+        <w:rPr>
+          <w:color w:val="000000" w:themeColor="text1"/>
+        </w:rPr>
+      </w:pPr>
+    </w:p>
+    <w:p>
+      <w:pPr>
+        <w:rPr>
+          <w:color w:val="000000" w:themeColor="text1"/>
+        </w:rPr>
+      </w:pPr>
+    </w:p>
+    <w:p>
+      <w:pPr>
+        <w:pStyle w:val="Normalweb"/>
+        <w:numPr>
+          <w:ilvl w:val="0"/>
+          <w:numId w:val="2"/>
+        </w:numPr>
+        <w:shd w:val="clear" w:color="auto" w:fill="FFFFFF"/>
+        <w:rPr>
+          <w:rFonts w:ascii="HoeflerText" w:hAnsi="HoeflerText"/>
+          <w:sz w:val="22"/>
+          <w:szCs w:val="22"/>
+        </w:rPr>
+      </w:pPr>
+      <w:r>
+        <w:rPr>
+          <w:rFonts w:ascii="HoeflerText" w:hAnsi="HoeflerText"/>
+          <w:sz w:val="22"/>
+          <w:szCs w:val="22"/>
+        </w:rPr>
+        <w:t xml:space="preserve">Gå til memory og utfør programmering. Beskriv hva som skjer. Hvilken filtype leses av programmereren, og hvor havner innholdet i denne? </w:t>
+      </w:r>
+    </w:p>
+    <w:p>
+      <w:pPr>
+        <w:pStyle w:val="Normalweb"/>
+        <w:numPr>
+          <w:ilvl w:val="0"/>
+          <w:numId w:val="2"/>
+        </w:numPr>
+        <w:shd w:val="clear" w:color="auto" w:fill="FFFFFF"/>
+        <w:rPr>
+          <w:rFonts w:ascii="HoeflerText" w:hAnsi="HoeflerText"/>
+          <w:sz w:val="22"/>
+          <w:szCs w:val="22"/>
+        </w:rPr>
+      </w:pPr>
+      <w:r>
+        <w:rPr>
+          <w:rFonts w:ascii="HoeflerText" w:hAnsi="HoeflerText"/>
+          <w:sz w:val="22"/>
+          <w:szCs w:val="22"/>
+        </w:rPr>
+        <w:t xml:space="preserve">Lag en enkel skjematisk oversikt over programmeringsoppsettet (ikke Eagle, men "boksologi"). Beskriv hva som er target og hva som er host. </w:t>
+      </w:r>
+    </w:p>
+    <w:p>
+      <w:pPr>
+        <w:pStyle w:val="Normalweb"/>
+        <w:numPr>
+          <w:ilvl w:val="0"/>
+          <w:numId w:val="2"/>
+        </w:numPr>
+        <w:shd w:val="clear" w:color="auto" w:fill="FFFFFF"/>
+        <w:rPr>
+          <w:rFonts w:ascii="HoeflerText" w:hAnsi="HoeflerText"/>
+          <w:sz w:val="22"/>
+          <w:szCs w:val="22"/>
+        </w:rPr>
+      </w:pPr>
+      <w:r>
+        <w:rPr>
+          <w:rFonts w:ascii="HoeflerText" w:hAnsi="HoeflerText"/>
+          <w:sz w:val="22"/>
+          <w:szCs w:val="22"/>
+        </w:rPr>
+        <w:t xml:space="preserve">Hvorfor sier vi at det utføres krysskompilering når vi kompilerer i Atmel Studio for AVR-mikrokontrollere? </w:t>
+      </w:r>
+    </w:p>
+    <w:p>
+      <w:pPr>
+        <w:rPr>
+          <w:rFonts w:eastAsiaTheme="minorEastAsia"/>
+        </w:rPr>
+      </w:pPr>
+    </w:p>
+    <w:p>
+      <w:pPr>
+        <w:rPr>
+          <w:rFonts w:eastAsiaTheme="minorEastAsia"/>
+        </w:rPr>
+      </w:pPr>
+    </w:p>
+    <w:p>
+      <w:pPr>
+        <w:rPr>
+          <w:rFonts w:eastAsiaTheme="minorEastAsia"/>
+        </w:rPr>
+      </w:pPr>
+    </w:p>
+    <w:p/>
+    <w:p>
+      <w:pPr>
+        <w:rPr>
+          <w:color w:val="000000" w:themeColor="text1"/>
+        </w:rPr>
+      </w:pPr>
+    </w:p>
+    <w:p/>
+    <w:p/>
+    <w:p/>
+    <w:p/>
+    <w:p>
+      <w:r>
+        <w:t>i benytter Port B, pin 14. Denne kan være både input og output, og har en intern pull-up resistans.</w:t>
+      </w:r>
+      <w:r>
+        <w:t xml:space="preserve"> </w:t>
+      </w:r>
+    </w:p>
+    <w:p>
+      <w:r>
+        <w:t xml:space="preserve">Dersom vi ikke aktiverer den interne pull-up funksjonen, må vi fysisk koble opp en på brettet. Hvis ikke, vil </w:t>
+      </w:r>
+      <w:r>
+        <w:t xml:space="preserve">vi kun lage en connection mellom input og jord. </w:t>
+      </w:r>
+      <w:r>
+        <w:t xml:space="preserve"> </w:t>
+      </w:r>
+    </w:p>
+    <w:p/>
+    <w:p/>
+    <w:p>
+      <w:r>
+        <w:rPr>
+          <w:noProof/>
+          <w:lang w:eastAsia="nb-NO"/>
+        </w:rPr>
+        <w:drawing>
+          <wp:inline distT="0" distB="0" distL="0" distR="0" wp14:anchorId="4BB2A828" wp14:editId="6ECFB2AC">
+            <wp:extent cx="5756910" cy="3437890"/>
+            <wp:effectExtent l="0" t="0" r="8890" b="0"/>
+            <wp:docPr id="11" name="Bilde 11"/>
+            <wp:cNvGraphicFramePr>
+              <a:graphicFrameLocks xmlns:a="http://schemas.openxmlformats.org/drawingml/2006/main" noChangeAspect="1"/>
+            </wp:cNvGraphicFramePr>
+            <a:graphic xmlns:a="http://schemas.openxmlformats.org/drawingml/2006/main">
+              <a:graphicData uri="http://schemas.openxmlformats.org/drawingml/2006/picture">
+                <pic:pic xmlns:pic="http://schemas.openxmlformats.org/drawingml/2006/picture">
+                  <pic:nvPicPr>
+                    <pic:cNvPr id="1" name=""/>
+                    <pic:cNvPicPr/>
+                  </pic:nvPicPr>
+                  <pic:blipFill>
+                    <a:blip r:embed="rId16"/>
+                    <a:stretch>
+                      <a:fillRect/>
+                    </a:stretch>
+                  </pic:blipFill>
+                  <pic:spPr>
+                    <a:xfrm>
+                      <a:off x="0" y="0"/>
+                      <a:ext cx="5756910" cy="3437890"/>
+                    </a:xfrm>
+                    <a:prstGeom prst="rect">
+                      <a:avLst/>
+                    </a:prstGeom>
+                  </pic:spPr>
+                </pic:pic>
+              </a:graphicData>
+            </a:graphic>
+          </wp:inline>
+        </w:drawing>
+      </w:r>
+    </w:p>
     <w:p/>
     <w:p/>
     <w:p/>
@@ -1408,8 +2121,124 @@
       </w:rPr>
     </w:lvl>
   </w:abstractNum>
+  <w:abstractNum w:abstractNumId="1">
+    <w:nsid w:val="6C792E08"/>
+    <w:multiLevelType w:val="multilevel"/>
+    <w:tmpl w:val="3FD0A05A"/>
+    <w:lvl w:ilvl="0">
+      <w:start w:val="1"/>
+      <w:numFmt w:val="decimal"/>
+      <w:lvlText w:val="%1."/>
+      <w:lvlJc w:val="left"/>
+      <w:pPr>
+        <w:tabs>
+          <w:tab w:val="num" w:pos="720"/>
+        </w:tabs>
+        <w:ind w:left="720" w:hanging="360"/>
+      </w:pPr>
+    </w:lvl>
+    <w:lvl w:ilvl="1" w:tentative="1">
+      <w:start w:val="1"/>
+      <w:numFmt w:val="decimal"/>
+      <w:lvlText w:val="%2."/>
+      <w:lvlJc w:val="left"/>
+      <w:pPr>
+        <w:tabs>
+          <w:tab w:val="num" w:pos="1440"/>
+        </w:tabs>
+        <w:ind w:left="1440" w:hanging="360"/>
+      </w:pPr>
+    </w:lvl>
+    <w:lvl w:ilvl="2" w:tentative="1">
+      <w:start w:val="1"/>
+      <w:numFmt w:val="decimal"/>
+      <w:lvlText w:val="%3."/>
+      <w:lvlJc w:val="left"/>
+      <w:pPr>
+        <w:tabs>
+          <w:tab w:val="num" w:pos="2160"/>
+        </w:tabs>
+        <w:ind w:left="2160" w:hanging="360"/>
+      </w:pPr>
+    </w:lvl>
+    <w:lvl w:ilvl="3" w:tentative="1">
+      <w:start w:val="1"/>
+      <w:numFmt w:val="decimal"/>
+      <w:lvlText w:val="%4."/>
+      <w:lvlJc w:val="left"/>
+      <w:pPr>
+        <w:tabs>
+          <w:tab w:val="num" w:pos="2880"/>
+        </w:tabs>
+        <w:ind w:left="2880" w:hanging="360"/>
+      </w:pPr>
+    </w:lvl>
+    <w:lvl w:ilvl="4" w:tentative="1">
+      <w:start w:val="1"/>
+      <w:numFmt w:val="decimal"/>
+      <w:lvlText w:val="%5."/>
+      <w:lvlJc w:val="left"/>
+      <w:pPr>
+        <w:tabs>
+          <w:tab w:val="num" w:pos="3600"/>
+        </w:tabs>
+        <w:ind w:left="3600" w:hanging="360"/>
+      </w:pPr>
+    </w:lvl>
+    <w:lvl w:ilvl="5" w:tentative="1">
+      <w:start w:val="1"/>
+      <w:numFmt w:val="decimal"/>
+      <w:lvlText w:val="%6."/>
+      <w:lvlJc w:val="left"/>
+      <w:pPr>
+        <w:tabs>
+          <w:tab w:val="num" w:pos="4320"/>
+        </w:tabs>
+        <w:ind w:left="4320" w:hanging="360"/>
+      </w:pPr>
+    </w:lvl>
+    <w:lvl w:ilvl="6" w:tentative="1">
+      <w:start w:val="1"/>
+      <w:numFmt w:val="decimal"/>
+      <w:lvlText w:val="%7."/>
+      <w:lvlJc w:val="left"/>
+      <w:pPr>
+        <w:tabs>
+          <w:tab w:val="num" w:pos="5040"/>
+        </w:tabs>
+        <w:ind w:left="5040" w:hanging="360"/>
+      </w:pPr>
+    </w:lvl>
+    <w:lvl w:ilvl="7" w:tentative="1">
+      <w:start w:val="1"/>
+      <w:numFmt w:val="decimal"/>
+      <w:lvlText w:val="%8."/>
+      <w:lvlJc w:val="left"/>
+      <w:pPr>
+        <w:tabs>
+          <w:tab w:val="num" w:pos="5760"/>
+        </w:tabs>
+        <w:ind w:left="5760" w:hanging="360"/>
+      </w:pPr>
+    </w:lvl>
+    <w:lvl w:ilvl="8" w:tentative="1">
+      <w:start w:val="1"/>
+      <w:numFmt w:val="decimal"/>
+      <w:lvlText w:val="%9."/>
+      <w:lvlJc w:val="left"/>
+      <w:pPr>
+        <w:tabs>
+          <w:tab w:val="num" w:pos="6480"/>
+        </w:tabs>
+        <w:ind w:left="6480" w:hanging="360"/>
+      </w:pPr>
+    </w:lvl>
+  </w:abstractNum>
   <w:num w:numId="1">
     <w:abstractNumId w:val="0"/>
+  </w:num>
+  <w:num w:numId="2">
+    <w:abstractNumId w:val="1"/>
   </w:num>
 </w:numbering>
 </file>
@@ -1905,6 +2734,21 @@
     <w:uiPriority w:val="99"/>
     <w:rsid w:val="00147ECF"/>
   </w:style>
+  <w:style w:type="paragraph" w:styleId="Normalweb">
+    <w:name w:val="Normal (Web)"/>
+    <w:basedOn w:val="Normal"/>
+    <w:uiPriority w:val="99"/>
+    <w:semiHidden/>
+    <w:unhideWhenUsed/>
+    <w:rsid w:val="00DA3A5E"/>
+    <w:pPr>
+      <w:spacing w:before="100" w:beforeAutospacing="1" w:after="100" w:afterAutospacing="1"/>
+    </w:pPr>
+    <w:rPr>
+      <w:rFonts w:ascii="Times New Roman" w:hAnsi="Times New Roman" w:cs="Times New Roman"/>
+      <w:lang w:eastAsia="nb-NO"/>
+    </w:rPr>
+  </w:style>
 </w:styles>
 </file>
 

</xml_diff>